<commit_message>
Add log analyze doc.
</commit_message>
<xml_diff>
--- a/tools/vim/vim.docx
+++ b/tools/vim/vim.docx
@@ -1,6 +1,6 @@
 
 <file path=word/document.xml><?xml version="1.0" encoding="utf-8"?>
-<w:document xmlns:wpc="http://schemas.microsoft.com/office/word/2010/wordprocessingCanvas" xmlns:cx="http://schemas.microsoft.com/office/drawing/2014/chartex" xmlns:cx1="http://schemas.microsoft.com/office/drawing/2015/9/8/chartex" xmlns:mc="http://schemas.openxmlformats.org/markup-compatibility/2006" xmlns:o="urn:schemas-microsoft-com:office:office" xmlns:r="http://schemas.openxmlformats.org/officeDocument/2006/relationships" xmlns:m="http://schemas.openxmlformats.org/officeDocument/2006/math" xmlns:v="urn:schemas-microsoft-com:vml" xmlns:wp14="http://schemas.microsoft.com/office/word/2010/wordprocessingDrawing" xmlns:wp="http://schemas.openxmlformats.org/drawingml/2006/wordprocessingDrawing" xmlns:w10="urn:schemas-microsoft-com:office:word" xmlns:w="http://schemas.openxmlformats.org/wordprocessingml/2006/main" xmlns:w14="http://schemas.microsoft.com/office/word/2010/wordml" xmlns:w15="http://schemas.microsoft.com/office/word/2012/wordml" xmlns:w16se="http://schemas.microsoft.com/office/word/2015/wordml/symex" xmlns:wpg="http://schemas.microsoft.com/office/word/2010/wordprocessingGroup" xmlns:wpi="http://schemas.microsoft.com/office/word/2010/wordprocessingInk" xmlns:wne="http://schemas.microsoft.com/office/word/2006/wordml" xmlns:wps="http://schemas.microsoft.com/office/word/2010/wordprocessingShape" mc:Ignorable="w14 w15 w16se wp14">
+<w:document xmlns:wpc="http://schemas.microsoft.com/office/word/2010/wordprocessingCanvas" xmlns:cx="http://schemas.microsoft.com/office/drawing/2014/chartex" xmlns:mc="http://schemas.openxmlformats.org/markup-compatibility/2006" xmlns:o="urn:schemas-microsoft-com:office:office" xmlns:r="http://schemas.openxmlformats.org/officeDocument/2006/relationships" xmlns:m="http://schemas.openxmlformats.org/officeDocument/2006/math" xmlns:v="urn:schemas-microsoft-com:vml" xmlns:wp14="http://schemas.microsoft.com/office/word/2010/wordprocessingDrawing" xmlns:wp="http://schemas.openxmlformats.org/drawingml/2006/wordprocessingDrawing" xmlns:w10="urn:schemas-microsoft-com:office:word" xmlns:w="http://schemas.openxmlformats.org/wordprocessingml/2006/main" xmlns:w14="http://schemas.microsoft.com/office/word/2010/wordml" xmlns:w15="http://schemas.microsoft.com/office/word/2012/wordml" xmlns:w16se="http://schemas.microsoft.com/office/word/2015/wordml/symex" xmlns:wpg="http://schemas.microsoft.com/office/word/2010/wordprocessingGroup" xmlns:wpi="http://schemas.microsoft.com/office/word/2010/wordprocessingInk" xmlns:wne="http://schemas.microsoft.com/office/word/2006/wordml" xmlns:wps="http://schemas.microsoft.com/office/word/2010/wordprocessingShape" mc:Ignorable="w14 w15 w16se wp14">
   <w:body>
     <w:p>
       <w:pPr>
@@ -49,7 +49,15 @@
     </w:p>
     <w:p>
       <w:r>
-        <w:t xml:space="preserve">3.对以下多行格式化(倍数操作): [count] ==  (ctrl+v, </w:t>
+        <w:t>3.对以下多行格式化(倍数操作): [count] ==  (</w:t>
+      </w:r>
+      <w:proofErr w:type="spellStart"/>
+      <w:r>
+        <w:t>ctrl+v</w:t>
+      </w:r>
+      <w:proofErr w:type="spellEnd"/>
+      <w:r>
+        <w:t xml:space="preserve">, </w:t>
       </w:r>
       <w:r>
         <w:rPr>
@@ -83,11 +91,6 @@
       </w:r>
     </w:p>
     <w:p>
-      <w:pPr>
-        <w:rPr>
-          <w:rFonts w:hint="eastAsia"/>
-        </w:rPr>
-      </w:pPr>
       <w:r>
         <w:rPr>
           <w:rFonts w:hint="eastAsia"/>
@@ -137,27 +140,32 @@
       </w:r>
     </w:p>
     <w:p>
-      <w:pPr>
-        <w:rPr>
-          <w:rFonts w:hint="eastAsia"/>
-        </w:rPr>
-      </w:pPr>
-      <w:r>
-        <w:t xml:space="preserve">Shift+6 / </w:t>
-      </w:r>
+      <w:r>
+        <w:t>Shift+6 / S</w:t>
+      </w:r>
+      <w:r>
+        <w:rPr>
+          <w:rFonts w:hint="eastAsia"/>
+        </w:rPr>
+        <w:t>hift+</w:t>
+      </w:r>
+      <w:r>
+        <w:t xml:space="preserve">4 </w:t>
+      </w:r>
+    </w:p>
+    <w:p>
       <w:bookmarkStart w:id="0" w:name="_GoBack"/>
       <w:bookmarkEnd w:id="0"/>
-      <w:r>
-        <w:t>S</w:t>
-      </w:r>
-      <w:r>
-        <w:rPr>
-          <w:rFonts w:hint="eastAsia"/>
-        </w:rPr>
-        <w:t>hift+</w:t>
-      </w:r>
-      <w:r>
-        <w:t xml:space="preserve">4 </w:t>
+    </w:p>
+    <w:p>
+      <w:r>
+        <w:rPr>
+          <w:rFonts w:hint="eastAsia"/>
+        </w:rPr>
+        <w:t>补全处于激活状态时，</w:t>
+      </w:r>
+      <w:r>
+        <w:t>Ctrl-E保持现有的输入文字并退出补全；Ctrl-Y选择补全项并退出补全；Ctrl-P和Ctrl-N选择项目，选中的项会被直接补全到光标所在位置，无需按回车。</w:t>
       </w:r>
     </w:p>
     <w:sectPr>

</xml_diff>